<commit_message>
Updated doc and presentation
</commit_message>
<xml_diff>
--- a/Document.docx
+++ b/Document.docx
@@ -18,7 +18,12 @@
     <w:p>
       <w:r>
         <w:tab/>
-        <w:t>Electric Boogaloo is a web application for electric car drivers. It allows them to plan trips with their electric car, creating a route that passes through charging stations. It takes into account the properties of their car, such as its range on a full charge and its compatibility with different types of charging stations.</w:t>
+      </w:r>
+      <w:r>
+        <w:t>EV-Go</w:t>
+      </w:r>
+      <w:r>
+        <w:t xml:space="preserve"> is a web application for electric car drivers. It allows them to plan trips with their electric car, creating a route that passes through charging stations. It takes into account the properties of their car, such as its range on a full charge and its compatibility with different types of charging stations.</w:t>
       </w:r>
     </w:p>
     <w:p>
@@ -205,16 +210,18 @@
       </w:r>
     </w:p>
     <w:p>
+      <w:pPr>
+        <w:jc w:val="center"/>
+      </w:pPr>
       <w:r>
         <w:rPr>
           <w:noProof/>
           <w:lang w:eastAsia="en-CA"/>
         </w:rPr>
-        <w:lastRenderedPageBreak/>
         <w:drawing>
           <wp:inline distT="0" distB="0" distL="0" distR="0">
-            <wp:extent cx="5943600" cy="3150108"/>
-            <wp:effectExtent l="19050" t="0" r="0" b="0"/>
+            <wp:extent cx="4453890" cy="2360562"/>
+            <wp:effectExtent l="19050" t="0" r="3810" b="0"/>
             <wp:docPr id="1" name="Picture 1"/>
             <wp:cNvGraphicFramePr>
               <a:graphicFrameLocks xmlns:a="http://schemas.openxmlformats.org/drawingml/2006/main" noChangeAspect="1"/>
@@ -238,7 +245,7 @@
                   <pic:spPr bwMode="auto">
                     <a:xfrm>
                       <a:off x="0" y="0"/>
-                      <a:ext cx="5943600" cy="3150108"/>
+                      <a:ext cx="4458204" cy="2362848"/>
                     </a:xfrm>
                     <a:prstGeom prst="rect">
                       <a:avLst/>

</xml_diff>

<commit_message>
Added Architecture, formatting and names
</commit_message>
<xml_diff>
--- a/Document.docx
+++ b/Document.docx
@@ -1,15 +1,37 @@
 
 <file path=word/document.xml><?xml version="1.0" encoding="utf-8"?>
-<w:document xmlns:ve="http://schemas.openxmlformats.org/markup-compatibility/2006" xmlns:o="urn:schemas-microsoft-com:office:office" xmlns:r="http://schemas.openxmlformats.org/officeDocument/2006/relationships" xmlns:m="http://schemas.openxmlformats.org/officeDocument/2006/math" xmlns:v="urn:schemas-microsoft-com:vml" xmlns:wp="http://schemas.openxmlformats.org/drawingml/2006/wordprocessingDrawing" xmlns:w10="urn:schemas-microsoft-com:office:word" xmlns:w="http://schemas.openxmlformats.org/wordprocessingml/2006/main" xmlns:wne="http://schemas.microsoft.com/office/word/2006/wordml">
+<w:document xmlns:wpc="http://schemas.microsoft.com/office/word/2010/wordprocessingCanvas" xmlns:mc="http://schemas.openxmlformats.org/markup-compatibility/2006" xmlns:o="urn:schemas-microsoft-com:office:office" xmlns:r="http://schemas.openxmlformats.org/officeDocument/2006/relationships" xmlns:m="http://schemas.openxmlformats.org/officeDocument/2006/math" xmlns:v="urn:schemas-microsoft-com:vml" xmlns:wp14="http://schemas.microsoft.com/office/word/2010/wordprocessingDrawing" xmlns:wp="http://schemas.openxmlformats.org/drawingml/2006/wordprocessingDrawing" xmlns:w10="urn:schemas-microsoft-com:office:word" xmlns:w="http://schemas.openxmlformats.org/wordprocessingml/2006/main" xmlns:w14="http://schemas.microsoft.com/office/word/2010/wordml" xmlns:wpg="http://schemas.microsoft.com/office/word/2010/wordprocessingGroup" xmlns:wpi="http://schemas.microsoft.com/office/word/2010/wordprocessingInk" xmlns:wne="http://schemas.microsoft.com/office/word/2006/wordml" xmlns:wps="http://schemas.microsoft.com/office/word/2010/wordprocessingShape" mc:Ignorable="w14 wp14">
   <w:body>
     <w:p>
       <w:pPr>
-        <w:rPr>
+        <w:pStyle w:val="Title"/>
+      </w:pPr>
+      <w:r>
+        <w:t>EV-Go Documentation</w:t>
+      </w:r>
+    </w:p>
+    <w:p>
+      <w:pPr>
+        <w:pStyle w:val="Subtitle"/>
+      </w:pPr>
+      <w:r>
+        <w:t>By Vaughan Hilts, Giovanni Romano, Brandon Smith</w:t>
+      </w:r>
+    </w:p>
+    <w:p>
+      <w:pPr>
+        <w:rPr>
+          <w:b/>
+          <w:sz w:val="32"/>
+          <w:szCs w:val="32"/>
           <w:u w:val="single"/>
         </w:rPr>
       </w:pPr>
       <w:r>
         <w:rPr>
+          <w:b/>
+          <w:sz w:val="32"/>
+          <w:szCs w:val="32"/>
           <w:u w:val="single"/>
         </w:rPr>
         <w:t>Description</w:t>
@@ -29,11 +51,17 @@
     <w:p>
       <w:pPr>
         <w:rPr>
+          <w:b/>
+          <w:sz w:val="32"/>
+          <w:szCs w:val="32"/>
           <w:u w:val="single"/>
         </w:rPr>
       </w:pPr>
       <w:r>
         <w:rPr>
+          <w:b/>
+          <w:sz w:val="32"/>
+          <w:szCs w:val="32"/>
           <w:u w:val="single"/>
         </w:rPr>
         <w:t>Features</w:t>
@@ -128,14 +156,352 @@
     </w:p>
     <w:p>
       <w:pPr>
-        <w:rPr>
+        <w:spacing w:after="120" w:line="240" w:lineRule="auto"/>
+        <w:rPr>
+          <w:b/>
+          <w:sz w:val="32"/>
+          <w:szCs w:val="32"/>
           <w:u w:val="single"/>
         </w:rPr>
       </w:pPr>
       <w:r>
         <w:rPr>
+          <w:b/>
+          <w:sz w:val="32"/>
+          <w:szCs w:val="32"/>
           <w:u w:val="single"/>
         </w:rPr>
+        <w:t>Architecture</w:t>
+      </w:r>
+    </w:p>
+    <w:p>
+      <w:pPr>
+        <w:numPr>
+          <w:ilvl w:val="0"/>
+          <w:numId w:val="3"/>
+        </w:numPr>
+        <w:spacing w:after="120" w:line="240" w:lineRule="auto"/>
+        <w:rPr>
+          <w:lang w:val="en-US"/>
+        </w:rPr>
+      </w:pPr>
+      <w:r>
+        <w:rPr>
+          <w:lang w:val="en-US"/>
+        </w:rPr>
+        <w:t>Node.js (API server)</w:t>
+      </w:r>
+    </w:p>
+    <w:p>
+      <w:pPr>
+        <w:numPr>
+          <w:ilvl w:val="1"/>
+          <w:numId w:val="3"/>
+        </w:numPr>
+        <w:spacing w:after="120" w:line="240" w:lineRule="auto"/>
+        <w:rPr>
+          <w:lang w:val="en-US"/>
+        </w:rPr>
+      </w:pPr>
+      <w:proofErr w:type="spellStart"/>
+      <w:r>
+        <w:rPr>
+          <w:lang w:val="en-US"/>
+        </w:rPr>
+        <w:t>zeroMQ</w:t>
+      </w:r>
+      <w:proofErr w:type="spellEnd"/>
+      <w:r>
+        <w:rPr>
+          <w:lang w:val="en-US"/>
+        </w:rPr>
+        <w:t>/</w:t>
+      </w:r>
+      <w:proofErr w:type="spellStart"/>
+      <w:r>
+        <w:rPr>
+          <w:lang w:val="en-US"/>
+        </w:rPr>
+        <w:t>zeroRPC</w:t>
+      </w:r>
+      <w:proofErr w:type="spellEnd"/>
+      <w:r>
+        <w:rPr>
+          <w:lang w:val="en-US"/>
+        </w:rPr>
+        <w:t xml:space="preserve"> (message queue)</w:t>
+      </w:r>
+    </w:p>
+    <w:p>
+      <w:pPr>
+        <w:numPr>
+          <w:ilvl w:val="1"/>
+          <w:numId w:val="3"/>
+        </w:numPr>
+        <w:spacing w:after="120" w:line="240" w:lineRule="auto"/>
+        <w:rPr>
+          <w:lang w:val="en-US"/>
+        </w:rPr>
+      </w:pPr>
+      <w:proofErr w:type="spellStart"/>
+      <w:r>
+        <w:rPr>
+          <w:lang w:val="en-US"/>
+        </w:rPr>
+        <w:t>Restify</w:t>
+      </w:r>
+      <w:proofErr w:type="spellEnd"/>
+      <w:r>
+        <w:rPr>
+          <w:lang w:val="en-US"/>
+        </w:rPr>
+        <w:t xml:space="preserve"> (API framework)</w:t>
+      </w:r>
+    </w:p>
+    <w:p>
+      <w:pPr>
+        <w:numPr>
+          <w:ilvl w:val="1"/>
+          <w:numId w:val="3"/>
+        </w:numPr>
+        <w:spacing w:after="120" w:line="240" w:lineRule="auto"/>
+        <w:rPr>
+          <w:lang w:val="en-US"/>
+        </w:rPr>
+      </w:pPr>
+      <w:r>
+        <w:rPr>
+          <w:lang w:val="en-US"/>
+        </w:rPr>
+        <w:t>MySQL (database engine)</w:t>
+      </w:r>
+    </w:p>
+    <w:p>
+      <w:pPr>
+        <w:numPr>
+          <w:ilvl w:val="1"/>
+          <w:numId w:val="3"/>
+        </w:numPr>
+        <w:spacing w:after="120" w:line="240" w:lineRule="auto"/>
+        <w:rPr>
+          <w:lang w:val="en-US"/>
+        </w:rPr>
+      </w:pPr>
+      <w:r>
+        <w:rPr>
+          <w:lang w:val="en-US"/>
+        </w:rPr>
+        <w:t xml:space="preserve">Mocha (unit tests) </w:t>
+      </w:r>
+    </w:p>
+    <w:p>
+      <w:pPr>
+        <w:numPr>
+          <w:ilvl w:val="0"/>
+          <w:numId w:val="3"/>
+        </w:numPr>
+        <w:spacing w:after="120" w:line="240" w:lineRule="auto"/>
+        <w:rPr>
+          <w:lang w:val="en-US"/>
+        </w:rPr>
+      </w:pPr>
+      <w:r>
+        <w:rPr>
+          <w:lang w:val="en-US"/>
+        </w:rPr>
+        <w:t>Python</w:t>
+      </w:r>
+    </w:p>
+    <w:p>
+      <w:pPr>
+        <w:numPr>
+          <w:ilvl w:val="1"/>
+          <w:numId w:val="3"/>
+        </w:numPr>
+        <w:spacing w:after="120" w:line="240" w:lineRule="auto"/>
+        <w:rPr>
+          <w:lang w:val="en-US"/>
+        </w:rPr>
+      </w:pPr>
+      <w:r>
+        <w:rPr>
+          <w:lang w:val="en-US"/>
+        </w:rPr>
+        <w:t>Google Maps API</w:t>
+      </w:r>
+    </w:p>
+    <w:p>
+      <w:pPr>
+        <w:numPr>
+          <w:ilvl w:val="1"/>
+          <w:numId w:val="3"/>
+        </w:numPr>
+        <w:spacing w:after="120" w:line="240" w:lineRule="auto"/>
+        <w:rPr>
+          <w:lang w:val="en-US"/>
+        </w:rPr>
+      </w:pPr>
+      <w:r>
+        <w:rPr>
+          <w:lang w:val="en-US"/>
+        </w:rPr>
+        <w:t>Open Charge Map API (data source)</w:t>
+      </w:r>
+    </w:p>
+    <w:p>
+      <w:pPr>
+        <w:numPr>
+          <w:ilvl w:val="1"/>
+          <w:numId w:val="3"/>
+        </w:numPr>
+        <w:spacing w:after="120" w:line="240" w:lineRule="auto"/>
+        <w:rPr>
+          <w:u w:val="single"/>
+        </w:rPr>
+      </w:pPr>
+      <w:r>
+        <w:rPr>
+          <w:lang w:val="en-US"/>
+        </w:rPr>
+        <w:t xml:space="preserve">A </w:t>
+      </w:r>
+      <w:proofErr w:type="spellStart"/>
+      <w:r>
+        <w:rPr>
+          <w:lang w:val="en-US"/>
+        </w:rPr>
+        <w:t>zeroRPC</w:t>
+      </w:r>
+      <w:proofErr w:type="spellEnd"/>
+      <w:r>
+        <w:rPr>
+          <w:lang w:val="en-US"/>
+        </w:rPr>
+        <w:t xml:space="preserve"> server</w:t>
+      </w:r>
+    </w:p>
+    <w:p>
+      <w:pPr>
+        <w:spacing w:after="120" w:line="240" w:lineRule="auto"/>
+      </w:pPr>
+    </w:p>
+    <w:p>
+      <w:pPr>
+        <w:spacing w:after="120" w:line="240" w:lineRule="auto"/>
+      </w:pPr>
+    </w:p>
+    <w:p>
+      <w:pPr>
+        <w:spacing w:after="120" w:line="240" w:lineRule="auto"/>
+      </w:pPr>
+    </w:p>
+    <w:p>
+      <w:pPr>
+        <w:spacing w:after="120" w:line="240" w:lineRule="auto"/>
+      </w:pPr>
+    </w:p>
+    <w:p>
+      <w:pPr>
+        <w:spacing w:after="120" w:line="240" w:lineRule="auto"/>
+      </w:pPr>
+    </w:p>
+    <w:p>
+      <w:pPr>
+        <w:spacing w:after="120" w:line="240" w:lineRule="auto"/>
+        <w:rPr>
+          <w:b/>
+          <w:sz w:val="32"/>
+          <w:szCs w:val="32"/>
+          <w:u w:val="single"/>
+        </w:rPr>
+      </w:pPr>
+    </w:p>
+    <w:p>
+      <w:pPr>
+        <w:spacing w:after="120" w:line="240" w:lineRule="auto"/>
+        <w:rPr>
+          <w:b/>
+          <w:sz w:val="32"/>
+          <w:szCs w:val="32"/>
+          <w:u w:val="single"/>
+        </w:rPr>
+      </w:pPr>
+      <w:bookmarkStart w:id="0" w:name="_GoBack"/>
+      <w:bookmarkEnd w:id="0"/>
+      <w:r>
+        <w:rPr>
+          <w:b/>
+          <w:sz w:val="32"/>
+          <w:szCs w:val="32"/>
+          <w:u w:val="single"/>
+        </w:rPr>
+        <w:lastRenderedPageBreak/>
+        <w:t>Architecture Diagram</w:t>
+      </w:r>
+    </w:p>
+    <w:p>
+      <w:pPr>
+        <w:spacing w:after="120" w:line="240" w:lineRule="auto"/>
+        <w:rPr>
+          <w:u w:val="single"/>
+        </w:rPr>
+      </w:pPr>
+      <w:r>
+        <w:rPr>
+          <w:u w:val="single"/>
+          <w:lang w:val="en-US"/>
+        </w:rPr>
+        <w:drawing>
+          <wp:inline distT="0" distB="0" distL="0" distR="0" wp14:anchorId="1A9BE43B" wp14:editId="698F67E6">
+            <wp:extent cx="4396740" cy="2984240"/>
+            <wp:effectExtent l="0" t="0" r="0" b="0"/>
+            <wp:docPr id="1028" name="Picture 4" descr="https://scontent-ord1-1.xx.fbcdn.net/hphotos-xpl1/v/t34.0-12/12939480_10206207703927849_1613649252_n.png?oh=6370a9ccbedf4a7611ff28a861e7a7e0&amp;oe=5703E8E6"/>
+            <wp:cNvGraphicFramePr>
+              <a:graphicFrameLocks xmlns:a="http://schemas.openxmlformats.org/drawingml/2006/main" noChangeAspect="1"/>
+            </wp:cNvGraphicFramePr>
+            <a:graphic xmlns:a="http://schemas.openxmlformats.org/drawingml/2006/main">
+              <a:graphicData uri="http://schemas.openxmlformats.org/drawingml/2006/picture">
+                <pic:pic xmlns:pic="http://schemas.openxmlformats.org/drawingml/2006/picture">
+                  <pic:nvPicPr>
+                    <pic:cNvPr id="1028" name="Picture 4" descr="https://scontent-ord1-1.xx.fbcdn.net/hphotos-xpl1/v/t34.0-12/12939480_10206207703927849_1613649252_n.png?oh=6370a9ccbedf4a7611ff28a861e7a7e0&amp;oe=5703E8E6"/>
+                    <pic:cNvPicPr>
+                      <a:picLocks noChangeAspect="1" noChangeArrowheads="1"/>
+                    </pic:cNvPicPr>
+                  </pic:nvPicPr>
+                  <pic:blipFill>
+                    <a:blip r:embed="rId6" cstate="print"/>
+                    <a:srcRect/>
+                    <a:stretch>
+                      <a:fillRect/>
+                    </a:stretch>
+                  </pic:blipFill>
+                  <pic:spPr bwMode="auto">
+                    <a:xfrm>
+                      <a:off x="0" y="0"/>
+                      <a:ext cx="4396740" cy="2984240"/>
+                    </a:xfrm>
+                    <a:prstGeom prst="rect">
+                      <a:avLst/>
+                    </a:prstGeom>
+                    <a:noFill/>
+                  </pic:spPr>
+                </pic:pic>
+              </a:graphicData>
+            </a:graphic>
+          </wp:inline>
+        </w:drawing>
+      </w:r>
+    </w:p>
+    <w:p>
+      <w:pPr>
+        <w:rPr>
+          <w:u w:val="single"/>
+        </w:rPr>
+      </w:pPr>
+      <w:r>
+        <w:rPr>
+          <w:u w:val="single"/>
+        </w:rPr>
         <w:t>Usage Instructions</w:t>
       </w:r>
     </w:p>
@@ -216,8 +582,9 @@
       <w:r>
         <w:rPr>
           <w:noProof/>
-          <w:lang w:eastAsia="en-CA"/>
-        </w:rPr>
+          <w:lang w:val="en-US"/>
+        </w:rPr>
+        <w:lastRenderedPageBreak/>
         <w:drawing>
           <wp:inline distT="0" distB="0" distL="0" distR="0">
             <wp:extent cx="4453890" cy="2360562"/>
@@ -236,7 +603,7 @@
                     </pic:cNvPicPr>
                   </pic:nvPicPr>
                   <pic:blipFill>
-                    <a:blip r:embed="rId5" cstate="print"/>
+                    <a:blip r:embed="rId7" cstate="print"/>
                     <a:srcRect/>
                     <a:stretch>
                       <a:fillRect/>
@@ -278,8 +645,148 @@
 </file>
 
 <file path=word/numbering.xml><?xml version="1.0" encoding="utf-8"?>
-<w:numbering xmlns:ve="http://schemas.openxmlformats.org/markup-compatibility/2006" xmlns:o="urn:schemas-microsoft-com:office:office" xmlns:r="http://schemas.openxmlformats.org/officeDocument/2006/relationships" xmlns:m="http://schemas.openxmlformats.org/officeDocument/2006/math" xmlns:v="urn:schemas-microsoft-com:vml" xmlns:wp="http://schemas.openxmlformats.org/drawingml/2006/wordprocessingDrawing" xmlns:w10="urn:schemas-microsoft-com:office:word" xmlns:w="http://schemas.openxmlformats.org/wordprocessingml/2006/main" xmlns:wne="http://schemas.microsoft.com/office/word/2006/wordml">
+<w:numbering xmlns:wpc="http://schemas.microsoft.com/office/word/2010/wordprocessingCanvas" xmlns:mc="http://schemas.openxmlformats.org/markup-compatibility/2006" xmlns:o="urn:schemas-microsoft-com:office:office" xmlns:r="http://schemas.openxmlformats.org/officeDocument/2006/relationships" xmlns:m="http://schemas.openxmlformats.org/officeDocument/2006/math" xmlns:v="urn:schemas-microsoft-com:vml" xmlns:wp14="http://schemas.microsoft.com/office/word/2010/wordprocessingDrawing" xmlns:wp="http://schemas.openxmlformats.org/drawingml/2006/wordprocessingDrawing" xmlns:w10="urn:schemas-microsoft-com:office:word" xmlns:w="http://schemas.openxmlformats.org/wordprocessingml/2006/main" xmlns:w14="http://schemas.microsoft.com/office/word/2010/wordml" xmlns:wpg="http://schemas.microsoft.com/office/word/2010/wordprocessingGroup" xmlns:wpi="http://schemas.microsoft.com/office/word/2010/wordprocessingInk" xmlns:wne="http://schemas.microsoft.com/office/word/2006/wordml" xmlns:wps="http://schemas.microsoft.com/office/word/2010/wordprocessingShape" mc:Ignorable="w14 wp14">
   <w:abstractNum w:abstractNumId="0">
+    <w:nsid w:val="29880A32"/>
+    <w:multiLevelType w:val="hybridMultilevel"/>
+    <w:tmpl w:val="96B41F28"/>
+    <w:lvl w:ilvl="0" w:tplc="A538CB3A">
+      <w:start w:val="1"/>
+      <w:numFmt w:val="bullet"/>
+      <w:lvlText w:val="•"/>
+      <w:lvlJc w:val="left"/>
+      <w:pPr>
+        <w:tabs>
+          <w:tab w:val="num" w:pos="720"/>
+        </w:tabs>
+        <w:ind w:left="720" w:hanging="360"/>
+      </w:pPr>
+      <w:rPr>
+        <w:rFonts w:ascii="Georgia" w:hAnsi="Georgia" w:hint="default"/>
+      </w:rPr>
+    </w:lvl>
+    <w:lvl w:ilvl="1" w:tplc="0F4C441E">
+      <w:start w:val="1919"/>
+      <w:numFmt w:val="bullet"/>
+      <w:lvlText w:val="▫"/>
+      <w:lvlJc w:val="left"/>
+      <w:pPr>
+        <w:tabs>
+          <w:tab w:val="num" w:pos="1440"/>
+        </w:tabs>
+        <w:ind w:left="1440" w:hanging="360"/>
+      </w:pPr>
+      <w:rPr>
+        <w:rFonts w:ascii="Georgia" w:hAnsi="Georgia" w:hint="default"/>
+      </w:rPr>
+    </w:lvl>
+    <w:lvl w:ilvl="2" w:tplc="8F3C8652" w:tentative="1">
+      <w:start w:val="1"/>
+      <w:numFmt w:val="bullet"/>
+      <w:lvlText w:val="•"/>
+      <w:lvlJc w:val="left"/>
+      <w:pPr>
+        <w:tabs>
+          <w:tab w:val="num" w:pos="2160"/>
+        </w:tabs>
+        <w:ind w:left="2160" w:hanging="360"/>
+      </w:pPr>
+      <w:rPr>
+        <w:rFonts w:ascii="Georgia" w:hAnsi="Georgia" w:hint="default"/>
+      </w:rPr>
+    </w:lvl>
+    <w:lvl w:ilvl="3" w:tplc="932A3736" w:tentative="1">
+      <w:start w:val="1"/>
+      <w:numFmt w:val="bullet"/>
+      <w:lvlText w:val="•"/>
+      <w:lvlJc w:val="left"/>
+      <w:pPr>
+        <w:tabs>
+          <w:tab w:val="num" w:pos="2880"/>
+        </w:tabs>
+        <w:ind w:left="2880" w:hanging="360"/>
+      </w:pPr>
+      <w:rPr>
+        <w:rFonts w:ascii="Georgia" w:hAnsi="Georgia" w:hint="default"/>
+      </w:rPr>
+    </w:lvl>
+    <w:lvl w:ilvl="4" w:tplc="666251A8" w:tentative="1">
+      <w:start w:val="1"/>
+      <w:numFmt w:val="bullet"/>
+      <w:lvlText w:val="•"/>
+      <w:lvlJc w:val="left"/>
+      <w:pPr>
+        <w:tabs>
+          <w:tab w:val="num" w:pos="3600"/>
+        </w:tabs>
+        <w:ind w:left="3600" w:hanging="360"/>
+      </w:pPr>
+      <w:rPr>
+        <w:rFonts w:ascii="Georgia" w:hAnsi="Georgia" w:hint="default"/>
+      </w:rPr>
+    </w:lvl>
+    <w:lvl w:ilvl="5" w:tplc="3190EBE8" w:tentative="1">
+      <w:start w:val="1"/>
+      <w:numFmt w:val="bullet"/>
+      <w:lvlText w:val="•"/>
+      <w:lvlJc w:val="left"/>
+      <w:pPr>
+        <w:tabs>
+          <w:tab w:val="num" w:pos="4320"/>
+        </w:tabs>
+        <w:ind w:left="4320" w:hanging="360"/>
+      </w:pPr>
+      <w:rPr>
+        <w:rFonts w:ascii="Georgia" w:hAnsi="Georgia" w:hint="default"/>
+      </w:rPr>
+    </w:lvl>
+    <w:lvl w:ilvl="6" w:tplc="A238EE08" w:tentative="1">
+      <w:start w:val="1"/>
+      <w:numFmt w:val="bullet"/>
+      <w:lvlText w:val="•"/>
+      <w:lvlJc w:val="left"/>
+      <w:pPr>
+        <w:tabs>
+          <w:tab w:val="num" w:pos="5040"/>
+        </w:tabs>
+        <w:ind w:left="5040" w:hanging="360"/>
+      </w:pPr>
+      <w:rPr>
+        <w:rFonts w:ascii="Georgia" w:hAnsi="Georgia" w:hint="default"/>
+      </w:rPr>
+    </w:lvl>
+    <w:lvl w:ilvl="7" w:tplc="429CC704" w:tentative="1">
+      <w:start w:val="1"/>
+      <w:numFmt w:val="bullet"/>
+      <w:lvlText w:val="•"/>
+      <w:lvlJc w:val="left"/>
+      <w:pPr>
+        <w:tabs>
+          <w:tab w:val="num" w:pos="5760"/>
+        </w:tabs>
+        <w:ind w:left="5760" w:hanging="360"/>
+      </w:pPr>
+      <w:rPr>
+        <w:rFonts w:ascii="Georgia" w:hAnsi="Georgia" w:hint="default"/>
+      </w:rPr>
+    </w:lvl>
+    <w:lvl w:ilvl="8" w:tplc="7E948BDA" w:tentative="1">
+      <w:start w:val="1"/>
+      <w:numFmt w:val="bullet"/>
+      <w:lvlText w:val="•"/>
+      <w:lvlJc w:val="left"/>
+      <w:pPr>
+        <w:tabs>
+          <w:tab w:val="num" w:pos="6480"/>
+        </w:tabs>
+        <w:ind w:left="6480" w:hanging="360"/>
+      </w:pPr>
+      <w:rPr>
+        <w:rFonts w:ascii="Georgia" w:hAnsi="Georgia" w:hint="default"/>
+      </w:rPr>
+    </w:lvl>
+  </w:abstractNum>
+  <w:abstractNum w:abstractNumId="1">
     <w:nsid w:val="420A30A9"/>
     <w:multiLevelType w:val="hybridMultilevel"/>
     <w:tmpl w:val="E41CBB02"/>
@@ -392,7 +899,7 @@
       </w:rPr>
     </w:lvl>
   </w:abstractNum>
-  <w:abstractNum w:abstractNumId="1">
+  <w:abstractNum w:abstractNumId="2">
     <w:nsid w:val="4B890B39"/>
     <w:multiLevelType w:val="hybridMultilevel"/>
     <w:tmpl w:val="887EB928"/>
@@ -506,16 +1013,19 @@
     </w:lvl>
   </w:abstractNum>
   <w:num w:numId="1">
+    <w:abstractNumId w:val="2"/>
+  </w:num>
+  <w:num w:numId="2">
     <w:abstractNumId w:val="1"/>
   </w:num>
-  <w:num w:numId="2">
+  <w:num w:numId="3">
     <w:abstractNumId w:val="0"/>
   </w:num>
 </w:numbering>
 </file>
 
 <file path=word/styles.xml><?xml version="1.0" encoding="utf-8"?>
-<w:styles xmlns:r="http://schemas.openxmlformats.org/officeDocument/2006/relationships" xmlns:w="http://schemas.openxmlformats.org/wordprocessingml/2006/main">
+<w:styles xmlns:mc="http://schemas.openxmlformats.org/markup-compatibility/2006" xmlns:r="http://schemas.openxmlformats.org/officeDocument/2006/relationships" xmlns:w="http://schemas.openxmlformats.org/wordprocessingml/2006/main" xmlns:w14="http://schemas.microsoft.com/office/word/2010/wordml" mc:Ignorable="w14">
   <w:docDefaults>
     <w:rPrDefault>
       <w:rPr>
@@ -678,7 +1188,6 @@
   <w:style w:type="character" w:default="1" w:styleId="DefaultParagraphFont">
     <w:name w:val="Default Paragraph Font"/>
     <w:uiPriority w:val="1"/>
-    <w:semiHidden/>
     <w:unhideWhenUsed/>
   </w:style>
   <w:style w:type="table" w:default="1" w:styleId="TableNormal">
@@ -686,7 +1195,6 @@
     <w:uiPriority w:val="99"/>
     <w:semiHidden/>
     <w:unhideWhenUsed/>
-    <w:qFormat/>
     <w:tblPr>
       <w:tblInd w:w="0" w:type="dxa"/>
       <w:tblCellMar>
@@ -743,6 +1251,272 @@
       <w:sz w:val="16"/>
       <w:szCs w:val="16"/>
     </w:rPr>
+  </w:style>
+  <w:style w:type="paragraph" w:styleId="Title">
+    <w:name w:val="Title"/>
+    <w:basedOn w:val="Normal"/>
+    <w:next w:val="Normal"/>
+    <w:link w:val="TitleChar"/>
+    <w:uiPriority w:val="10"/>
+    <w:qFormat/>
+    <w:rsid w:val="003F6EE9"/>
+    <w:pPr>
+      <w:pBdr>
+        <w:bottom w:val="single" w:sz="8" w:space="4" w:color="4F81BD" w:themeColor="accent1"/>
+      </w:pBdr>
+      <w:spacing w:after="300" w:line="240" w:lineRule="auto"/>
+      <w:contextualSpacing/>
+    </w:pPr>
+    <w:rPr>
+      <w:rFonts w:asciiTheme="majorHAnsi" w:eastAsiaTheme="majorEastAsia" w:hAnsiTheme="majorHAnsi" w:cstheme="majorBidi"/>
+      <w:color w:val="17365D" w:themeColor="text2" w:themeShade="BF"/>
+      <w:spacing w:val="5"/>
+      <w:kern w:val="28"/>
+      <w:sz w:val="52"/>
+      <w:szCs w:val="52"/>
+    </w:rPr>
+  </w:style>
+  <w:style w:type="character" w:customStyle="1" w:styleId="TitleChar">
+    <w:name w:val="Title Char"/>
+    <w:basedOn w:val="DefaultParagraphFont"/>
+    <w:link w:val="Title"/>
+    <w:uiPriority w:val="10"/>
+    <w:rsid w:val="003F6EE9"/>
+    <w:rPr>
+      <w:rFonts w:asciiTheme="majorHAnsi" w:eastAsiaTheme="majorEastAsia" w:hAnsiTheme="majorHAnsi" w:cstheme="majorBidi"/>
+      <w:color w:val="17365D" w:themeColor="text2" w:themeShade="BF"/>
+      <w:spacing w:val="5"/>
+      <w:kern w:val="28"/>
+      <w:sz w:val="52"/>
+      <w:szCs w:val="52"/>
+    </w:rPr>
+  </w:style>
+  <w:style w:type="paragraph" w:styleId="Subtitle">
+    <w:name w:val="Subtitle"/>
+    <w:basedOn w:val="Normal"/>
+    <w:next w:val="Normal"/>
+    <w:link w:val="SubtitleChar"/>
+    <w:uiPriority w:val="11"/>
+    <w:qFormat/>
+    <w:rsid w:val="003F6EE9"/>
+    <w:pPr>
+      <w:numPr>
+        <w:ilvl w:val="1"/>
+      </w:numPr>
+    </w:pPr>
+    <w:rPr>
+      <w:rFonts w:asciiTheme="majorHAnsi" w:eastAsiaTheme="majorEastAsia" w:hAnsiTheme="majorHAnsi" w:cstheme="majorBidi"/>
+      <w:i/>
+      <w:iCs/>
+      <w:color w:val="4F81BD" w:themeColor="accent1"/>
+      <w:spacing w:val="15"/>
+      <w:szCs w:val="24"/>
+    </w:rPr>
+  </w:style>
+  <w:style w:type="character" w:customStyle="1" w:styleId="SubtitleChar">
+    <w:name w:val="Subtitle Char"/>
+    <w:basedOn w:val="DefaultParagraphFont"/>
+    <w:link w:val="Subtitle"/>
+    <w:uiPriority w:val="11"/>
+    <w:rsid w:val="003F6EE9"/>
+    <w:rPr>
+      <w:rFonts w:asciiTheme="majorHAnsi" w:eastAsiaTheme="majorEastAsia" w:hAnsiTheme="majorHAnsi" w:cstheme="majorBidi"/>
+      <w:i/>
+      <w:iCs/>
+      <w:color w:val="4F81BD" w:themeColor="accent1"/>
+      <w:spacing w:val="15"/>
+      <w:szCs w:val="24"/>
+    </w:rPr>
+  </w:style>
+</w:styles>
+</file>
+
+<file path=word/stylesWithEffects.xml><?xml version="1.0" encoding="utf-8"?>
+<w:styles xmlns:wpc="http://schemas.microsoft.com/office/word/2010/wordprocessingCanvas" xmlns:mc="http://schemas.openxmlformats.org/markup-compatibility/2006" xmlns:o="urn:schemas-microsoft-com:office:office" xmlns:r="http://schemas.openxmlformats.org/officeDocument/2006/relationships" xmlns:m="http://schemas.openxmlformats.org/officeDocument/2006/math" xmlns:v="urn:schemas-microsoft-com:vml" xmlns:wp14="http://schemas.microsoft.com/office/word/2010/wordprocessingDrawing" xmlns:wp="http://schemas.openxmlformats.org/drawingml/2006/wordprocessingDrawing" xmlns:w10="urn:schemas-microsoft-com:office:word" xmlns:w="http://schemas.openxmlformats.org/wordprocessingml/2006/main" xmlns:w14="http://schemas.microsoft.com/office/word/2010/wordml" xmlns:wpg="http://schemas.microsoft.com/office/word/2010/wordprocessingGroup" xmlns:wpi="http://schemas.microsoft.com/office/word/2010/wordprocessingInk" xmlns:wne="http://schemas.microsoft.com/office/word/2006/wordml" xmlns:wps="http://schemas.microsoft.com/office/word/2010/wordprocessingShape" mc:Ignorable="w14 wp14">
+  <w:docDefaults>
+    <w:rPrDefault>
+      <w:rPr>
+        <w:rFonts w:asciiTheme="minorHAnsi" w:eastAsiaTheme="minorEastAsia" w:hAnsiTheme="minorHAnsi" w:cstheme="minorBidi"/>
+        <w:sz w:val="22"/>
+        <w:szCs w:val="22"/>
+        <w:lang w:val="en-US" w:eastAsia="en-US" w:bidi="ar-SA"/>
+      </w:rPr>
+    </w:rPrDefault>
+    <w:pPrDefault>
+      <w:pPr>
+        <w:spacing w:after="200" w:line="276" w:lineRule="auto"/>
+      </w:pPr>
+    </w:pPrDefault>
+  </w:docDefaults>
+  <w:latentStyles w:defLockedState="0" w:defUIPriority="99" w:defSemiHidden="1" w:defUnhideWhenUsed="1" w:defQFormat="0" w:count="267">
+    <w:lsdException w:name="Normal" w:semiHidden="0" w:uiPriority="0" w:unhideWhenUsed="0" w:qFormat="1"/>
+    <w:lsdException w:name="heading 1" w:semiHidden="0" w:uiPriority="9" w:unhideWhenUsed="0" w:qFormat="1"/>
+    <w:lsdException w:name="heading 2" w:uiPriority="9" w:qFormat="1"/>
+    <w:lsdException w:name="heading 3" w:uiPriority="9" w:qFormat="1"/>
+    <w:lsdException w:name="heading 4" w:uiPriority="9" w:qFormat="1"/>
+    <w:lsdException w:name="heading 5" w:uiPriority="9" w:qFormat="1"/>
+    <w:lsdException w:name="heading 6" w:uiPriority="9" w:qFormat="1"/>
+    <w:lsdException w:name="heading 7" w:uiPriority="9" w:qFormat="1"/>
+    <w:lsdException w:name="heading 8" w:uiPriority="9" w:qFormat="1"/>
+    <w:lsdException w:name="heading 9" w:uiPriority="9" w:qFormat="1"/>
+    <w:lsdException w:name="toc 1" w:uiPriority="39"/>
+    <w:lsdException w:name="toc 2" w:uiPriority="39"/>
+    <w:lsdException w:name="toc 3" w:uiPriority="39"/>
+    <w:lsdException w:name="toc 4" w:uiPriority="39"/>
+    <w:lsdException w:name="toc 5" w:uiPriority="39"/>
+    <w:lsdException w:name="toc 6" w:uiPriority="39"/>
+    <w:lsdException w:name="toc 7" w:uiPriority="39"/>
+    <w:lsdException w:name="toc 8" w:uiPriority="39"/>
+    <w:lsdException w:name="toc 9" w:uiPriority="39"/>
+    <w:lsdException w:name="caption" w:uiPriority="35" w:qFormat="1"/>
+    <w:lsdException w:name="Title" w:semiHidden="0" w:uiPriority="10" w:unhideWhenUsed="0" w:qFormat="1"/>
+    <w:lsdException w:name="Default Paragraph Font" w:uiPriority="1"/>
+    <w:lsdException w:name="Subtitle" w:semiHidden="0" w:uiPriority="11" w:unhideWhenUsed="0" w:qFormat="1"/>
+    <w:lsdException w:name="Strong" w:semiHidden="0" w:uiPriority="22" w:unhideWhenUsed="0" w:qFormat="1"/>
+    <w:lsdException w:name="Emphasis" w:semiHidden="0" w:uiPriority="20" w:unhideWhenUsed="0" w:qFormat="1"/>
+    <w:lsdException w:name="Table Grid" w:semiHidden="0" w:uiPriority="59" w:unhideWhenUsed="0"/>
+    <w:lsdException w:name="Placeholder Text" w:unhideWhenUsed="0"/>
+    <w:lsdException w:name="No Spacing" w:semiHidden="0" w:uiPriority="1" w:unhideWhenUsed="0" w:qFormat="1"/>
+    <w:lsdException w:name="Light Shading" w:semiHidden="0" w:uiPriority="60" w:unhideWhenUsed="0"/>
+    <w:lsdException w:name="Light List" w:semiHidden="0" w:uiPriority="61" w:unhideWhenUsed="0"/>
+    <w:lsdException w:name="Light Grid" w:semiHidden="0" w:uiPriority="62" w:unhideWhenUsed="0"/>
+    <w:lsdException w:name="Medium Shading 1" w:semiHidden="0" w:uiPriority="63" w:unhideWhenUsed="0"/>
+    <w:lsdException w:name="Medium Shading 2" w:semiHidden="0" w:uiPriority="64" w:unhideWhenUsed="0"/>
+    <w:lsdException w:name="Medium List 1" w:semiHidden="0" w:uiPriority="65" w:unhideWhenUsed="0"/>
+    <w:lsdException w:name="Medium List 2" w:semiHidden="0" w:uiPriority="66" w:unhideWhenUsed="0"/>
+    <w:lsdException w:name="Medium Grid 1" w:semiHidden="0" w:uiPriority="67" w:unhideWhenUsed="0"/>
+    <w:lsdException w:name="Medium Grid 2" w:semiHidden="0" w:uiPriority="68" w:unhideWhenUsed="0"/>
+    <w:lsdException w:name="Medium Grid 3" w:semiHidden="0" w:uiPriority="69" w:unhideWhenUsed="0"/>
+    <w:lsdException w:name="Dark List" w:semiHidden="0" w:uiPriority="70" w:unhideWhenUsed="0"/>
+    <w:lsdException w:name="Colorful Shading" w:semiHidden="0" w:uiPriority="71" w:unhideWhenUsed="0"/>
+    <w:lsdException w:name="Colorful List" w:semiHidden="0" w:uiPriority="72" w:unhideWhenUsed="0"/>
+    <w:lsdException w:name="Colorful Grid" w:semiHidden="0" w:uiPriority="73" w:unhideWhenUsed="0"/>
+    <w:lsdException w:name="Light Shading Accent 1" w:semiHidden="0" w:uiPriority="60" w:unhideWhenUsed="0"/>
+    <w:lsdException w:name="Light List Accent 1" w:semiHidden="0" w:uiPriority="61" w:unhideWhenUsed="0"/>
+    <w:lsdException w:name="Light Grid Accent 1" w:semiHidden="0" w:uiPriority="62" w:unhideWhenUsed="0"/>
+    <w:lsdException w:name="Medium Shading 1 Accent 1" w:semiHidden="0" w:uiPriority="63" w:unhideWhenUsed="0"/>
+    <w:lsdException w:name="Medium Shading 2 Accent 1" w:semiHidden="0" w:uiPriority="64" w:unhideWhenUsed="0"/>
+    <w:lsdException w:name="Medium List 1 Accent 1" w:semiHidden="0" w:uiPriority="65" w:unhideWhenUsed="0"/>
+    <w:lsdException w:name="Revision" w:unhideWhenUsed="0"/>
+    <w:lsdException w:name="List Paragraph" w:semiHidden="0" w:uiPriority="34" w:unhideWhenUsed="0" w:qFormat="1"/>
+    <w:lsdException w:name="Quote" w:semiHidden="0" w:uiPriority="29" w:unhideWhenUsed="0" w:qFormat="1"/>
+    <w:lsdException w:name="Intense Quote" w:semiHidden="0" w:uiPriority="30" w:unhideWhenUsed="0" w:qFormat="1"/>
+    <w:lsdException w:name="Medium List 2 Accent 1" w:semiHidden="0" w:uiPriority="66" w:unhideWhenUsed="0"/>
+    <w:lsdException w:name="Medium Grid 1 Accent 1" w:semiHidden="0" w:uiPriority="67" w:unhideWhenUsed="0"/>
+    <w:lsdException w:name="Medium Grid 2 Accent 1" w:semiHidden="0" w:uiPriority="68" w:unhideWhenUsed="0"/>
+    <w:lsdException w:name="Medium Grid 3 Accent 1" w:semiHidden="0" w:uiPriority="69" w:unhideWhenUsed="0"/>
+    <w:lsdException w:name="Dark List Accent 1" w:semiHidden="0" w:uiPriority="70" w:unhideWhenUsed="0"/>
+    <w:lsdException w:name="Colorful Shading Accent 1" w:semiHidden="0" w:uiPriority="71" w:unhideWhenUsed="0"/>
+    <w:lsdException w:name="Colorful List Accent 1" w:semiHidden="0" w:uiPriority="72" w:unhideWhenUsed="0"/>
+    <w:lsdException w:name="Colorful Grid Accent 1" w:semiHidden="0" w:uiPriority="73" w:unhideWhenUsed="0"/>
+    <w:lsdException w:name="Light Shading Accent 2" w:semiHidden="0" w:uiPriority="60" w:unhideWhenUsed="0"/>
+    <w:lsdException w:name="Light List Accent 2" w:semiHidden="0" w:uiPriority="61" w:unhideWhenUsed="0"/>
+    <w:lsdException w:name="Light Grid Accent 2" w:semiHidden="0" w:uiPriority="62" w:unhideWhenUsed="0"/>
+    <w:lsdException w:name="Medium Shading 1 Accent 2" w:semiHidden="0" w:uiPriority="63" w:unhideWhenUsed="0"/>
+    <w:lsdException w:name="Medium Shading 2 Accent 2" w:semiHidden="0" w:uiPriority="64" w:unhideWhenUsed="0"/>
+    <w:lsdException w:name="Medium List 1 Accent 2" w:semiHidden="0" w:uiPriority="65" w:unhideWhenUsed="0"/>
+    <w:lsdException w:name="Medium List 2 Accent 2" w:semiHidden="0" w:uiPriority="66" w:unhideWhenUsed="0"/>
+    <w:lsdException w:name="Medium Grid 1 Accent 2" w:semiHidden="0" w:uiPriority="67" w:unhideWhenUsed="0"/>
+    <w:lsdException w:name="Medium Grid 2 Accent 2" w:semiHidden="0" w:uiPriority="68" w:unhideWhenUsed="0"/>
+    <w:lsdException w:name="Medium Grid 3 Accent 2" w:semiHidden="0" w:uiPriority="69" w:unhideWhenUsed="0"/>
+    <w:lsdException w:name="Dark List Accent 2" w:semiHidden="0" w:uiPriority="70" w:unhideWhenUsed="0"/>
+    <w:lsdException w:name="Colorful Shading Accent 2" w:semiHidden="0" w:uiPriority="71" w:unhideWhenUsed="0"/>
+    <w:lsdException w:name="Colorful List Accent 2" w:semiHidden="0" w:uiPriority="72" w:unhideWhenUsed="0"/>
+    <w:lsdException w:name="Colorful Grid Accent 2" w:semiHidden="0" w:uiPriority="73" w:unhideWhenUsed="0"/>
+    <w:lsdException w:name="Light Shading Accent 3" w:semiHidden="0" w:uiPriority="60" w:unhideWhenUsed="0"/>
+    <w:lsdException w:name="Light List Accent 3" w:semiHidden="0" w:uiPriority="61" w:unhideWhenUsed="0"/>
+    <w:lsdException w:name="Light Grid Accent 3" w:semiHidden="0" w:uiPriority="62" w:unhideWhenUsed="0"/>
+    <w:lsdException w:name="Medium Shading 1 Accent 3" w:semiHidden="0" w:uiPriority="63" w:unhideWhenUsed="0"/>
+    <w:lsdException w:name="Medium Shading 2 Accent 3" w:semiHidden="0" w:uiPriority="64" w:unhideWhenUsed="0"/>
+    <w:lsdException w:name="Medium List 1 Accent 3" w:semiHidden="0" w:uiPriority="65" w:unhideWhenUsed="0"/>
+    <w:lsdException w:name="Medium List 2 Accent 3" w:semiHidden="0" w:uiPriority="66" w:unhideWhenUsed="0"/>
+    <w:lsdException w:name="Medium Grid 1 Accent 3" w:semiHidden="0" w:uiPriority="67" w:unhideWhenUsed="0"/>
+    <w:lsdException w:name="Medium Grid 2 Accent 3" w:semiHidden="0" w:uiPriority="68" w:unhideWhenUsed="0"/>
+    <w:lsdException w:name="Medium Grid 3 Accent 3" w:semiHidden="0" w:uiPriority="69" w:unhideWhenUsed="0"/>
+    <w:lsdException w:name="Dark List Accent 3" w:semiHidden="0" w:uiPriority="70" w:unhideWhenUsed="0"/>
+    <w:lsdException w:name="Colorful Shading Accent 3" w:semiHidden="0" w:uiPriority="71" w:unhideWhenUsed="0"/>
+    <w:lsdException w:name="Colorful List Accent 3" w:semiHidden="0" w:uiPriority="72" w:unhideWhenUsed="0"/>
+    <w:lsdException w:name="Colorful Grid Accent 3" w:semiHidden="0" w:uiPriority="73" w:unhideWhenUsed="0"/>
+    <w:lsdException w:name="Light Shading Accent 4" w:semiHidden="0" w:uiPriority="60" w:unhideWhenUsed="0"/>
+    <w:lsdException w:name="Light List Accent 4" w:semiHidden="0" w:uiPriority="61" w:unhideWhenUsed="0"/>
+    <w:lsdException w:name="Light Grid Accent 4" w:semiHidden="0" w:uiPriority="62" w:unhideWhenUsed="0"/>
+    <w:lsdException w:name="Medium Shading 1 Accent 4" w:semiHidden="0" w:uiPriority="63" w:unhideWhenUsed="0"/>
+    <w:lsdException w:name="Medium Shading 2 Accent 4" w:semiHidden="0" w:uiPriority="64" w:unhideWhenUsed="0"/>
+    <w:lsdException w:name="Medium List 1 Accent 4" w:semiHidden="0" w:uiPriority="65" w:unhideWhenUsed="0"/>
+    <w:lsdException w:name="Medium List 2 Accent 4" w:semiHidden="0" w:uiPriority="66" w:unhideWhenUsed="0"/>
+    <w:lsdException w:name="Medium Grid 1 Accent 4" w:semiHidden="0" w:uiPriority="67" w:unhideWhenUsed="0"/>
+    <w:lsdException w:name="Medium Grid 2 Accent 4" w:semiHidden="0" w:uiPriority="68" w:unhideWhenUsed="0"/>
+    <w:lsdException w:name="Medium Grid 3 Accent 4" w:semiHidden="0" w:uiPriority="69" w:unhideWhenUsed="0"/>
+    <w:lsdException w:name="Dark List Accent 4" w:semiHidden="0" w:uiPriority="70" w:unhideWhenUsed="0"/>
+    <w:lsdException w:name="Colorful Shading Accent 4" w:semiHidden="0" w:uiPriority="71" w:unhideWhenUsed="0"/>
+    <w:lsdException w:name="Colorful List Accent 4" w:semiHidden="0" w:uiPriority="72" w:unhideWhenUsed="0"/>
+    <w:lsdException w:name="Colorful Grid Accent 4" w:semiHidden="0" w:uiPriority="73" w:unhideWhenUsed="0"/>
+    <w:lsdException w:name="Light Shading Accent 5" w:semiHidden="0" w:uiPriority="60" w:unhideWhenUsed="0"/>
+    <w:lsdException w:name="Light List Accent 5" w:semiHidden="0" w:uiPriority="61" w:unhideWhenUsed="0"/>
+    <w:lsdException w:name="Light Grid Accent 5" w:semiHidden="0" w:uiPriority="62" w:unhideWhenUsed="0"/>
+    <w:lsdException w:name="Medium Shading 1 Accent 5" w:semiHidden="0" w:uiPriority="63" w:unhideWhenUsed="0"/>
+    <w:lsdException w:name="Medium Shading 2 Accent 5" w:semiHidden="0" w:uiPriority="64" w:unhideWhenUsed="0"/>
+    <w:lsdException w:name="Medium List 1 Accent 5" w:semiHidden="0" w:uiPriority="65" w:unhideWhenUsed="0"/>
+    <w:lsdException w:name="Medium List 2 Accent 5" w:semiHidden="0" w:uiPriority="66" w:unhideWhenUsed="0"/>
+    <w:lsdException w:name="Medium Grid 1 Accent 5" w:semiHidden="0" w:uiPriority="67" w:unhideWhenUsed="0"/>
+    <w:lsdException w:name="Medium Grid 2 Accent 5" w:semiHidden="0" w:uiPriority="68" w:unhideWhenUsed="0"/>
+    <w:lsdException w:name="Medium Grid 3 Accent 5" w:semiHidden="0" w:uiPriority="69" w:unhideWhenUsed="0"/>
+    <w:lsdException w:name="Dark List Accent 5" w:semiHidden="0" w:uiPriority="70" w:unhideWhenUsed="0"/>
+    <w:lsdException w:name="Colorful Shading Accent 5" w:semiHidden="0" w:uiPriority="71" w:unhideWhenUsed="0"/>
+    <w:lsdException w:name="Colorful List Accent 5" w:semiHidden="0" w:uiPriority="72" w:unhideWhenUsed="0"/>
+    <w:lsdException w:name="Colorful Grid Accent 5" w:semiHidden="0" w:uiPriority="73" w:unhideWhenUsed="0"/>
+    <w:lsdException w:name="Light Shading Accent 6" w:semiHidden="0" w:uiPriority="60" w:unhideWhenUsed="0"/>
+    <w:lsdException w:name="Light List Accent 6" w:semiHidden="0" w:uiPriority="61" w:unhideWhenUsed="0"/>
+    <w:lsdException w:name="Light Grid Accent 6" w:semiHidden="0" w:uiPriority="62" w:unhideWhenUsed="0"/>
+    <w:lsdException w:name="Medium Shading 1 Accent 6" w:semiHidden="0" w:uiPriority="63" w:unhideWhenUsed="0"/>
+    <w:lsdException w:name="Medium Shading 2 Accent 6" w:semiHidden="0" w:uiPriority="64" w:unhideWhenUsed="0"/>
+    <w:lsdException w:name="Medium List 1 Accent 6" w:semiHidden="0" w:uiPriority="65" w:unhideWhenUsed="0"/>
+    <w:lsdException w:name="Medium List 2 Accent 6" w:semiHidden="0" w:uiPriority="66" w:unhideWhenUsed="0"/>
+    <w:lsdException w:name="Medium Grid 1 Accent 6" w:semiHidden="0" w:uiPriority="67" w:unhideWhenUsed="0"/>
+    <w:lsdException w:name="Medium Grid 2 Accent 6" w:semiHidden="0" w:uiPriority="68" w:unhideWhenUsed="0"/>
+    <w:lsdException w:name="Medium Grid 3 Accent 6" w:semiHidden="0" w:uiPriority="69" w:unhideWhenUsed="0"/>
+    <w:lsdException w:name="Dark List Accent 6" w:semiHidden="0" w:uiPriority="70" w:unhideWhenUsed="0"/>
+    <w:lsdException w:name="Colorful Shading Accent 6" w:semiHidden="0" w:uiPriority="71" w:unhideWhenUsed="0"/>
+    <w:lsdException w:name="Colorful List Accent 6" w:semiHidden="0" w:uiPriority="72" w:unhideWhenUsed="0"/>
+    <w:lsdException w:name="Colorful Grid Accent 6" w:semiHidden="0" w:uiPriority="73" w:unhideWhenUsed="0"/>
+    <w:lsdException w:name="Subtle Emphasis" w:semiHidden="0" w:uiPriority="19" w:unhideWhenUsed="0" w:qFormat="1"/>
+    <w:lsdException w:name="Intense Emphasis" w:semiHidden="0" w:uiPriority="21" w:unhideWhenUsed="0" w:qFormat="1"/>
+    <w:lsdException w:name="Subtle Reference" w:semiHidden="0" w:uiPriority="31" w:unhideWhenUsed="0" w:qFormat="1"/>
+    <w:lsdException w:name="Intense Reference" w:semiHidden="0" w:uiPriority="32" w:unhideWhenUsed="0" w:qFormat="1"/>
+    <w:lsdException w:name="Book Title" w:semiHidden="0" w:uiPriority="33" w:unhideWhenUsed="0" w:qFormat="1"/>
+    <w:lsdException w:name="Bibliography" w:uiPriority="37"/>
+    <w:lsdException w:name="TOC Heading" w:uiPriority="39" w:qFormat="1"/>
+  </w:latentStyles>
+  <w:style w:type="paragraph" w:default="1" w:styleId="Normal">
+    <w:name w:val="Normal"/>
+    <w:qFormat/>
+  </w:style>
+  <w:style w:type="character" w:default="1" w:styleId="DefaultParagraphFont">
+    <w:name w:val="Default Paragraph Font"/>
+    <w:uiPriority w:val="1"/>
+    <w:semiHidden/>
+    <w:unhideWhenUsed/>
+  </w:style>
+  <w:style w:type="table" w:default="1" w:styleId="TableNormal">
+    <w:name w:val="Normal Table"/>
+    <w:uiPriority w:val="99"/>
+    <w:semiHidden/>
+    <w:unhideWhenUsed/>
+    <w:tblPr>
+      <w:tblInd w:w="0" w:type="dxa"/>
+      <w:tblCellMar>
+        <w:top w:w="0" w:type="dxa"/>
+        <w:left w:w="108" w:type="dxa"/>
+        <w:bottom w:w="0" w:type="dxa"/>
+        <w:right w:w="108" w:type="dxa"/>
+      </w:tblCellMar>
+    </w:tblPr>
+  </w:style>
+  <w:style w:type="numbering" w:default="1" w:styleId="NoList">
+    <w:name w:val="No List"/>
+    <w:uiPriority w:val="99"/>
+    <w:semiHidden/>
+    <w:unhideWhenUsed/>
   </w:style>
 </w:styles>
 </file>

</xml_diff>